<commit_message>
Need to figure out MakeFile
</commit_message>
<xml_diff>
--- a/Clark_Joel_Week4_Report.docx
+++ b/Clark_Joel_Week4_Report.docx
@@ -565,7 +565,23 @@
           <w:sz w:val="24"/>
           <w:szCs w:val="24"/>
         </w:rPr>
-        <w:t>force and speed of the platform shield</w:t>
+        <w:t>force and speed</w:t>
+      </w:r>
+      <w:r>
+        <w:rPr>
+          <w:rFonts w:ascii="Times New Roman" w:hAnsi="Times New Roman" w:cs="Times New Roman"/>
+          <w:sz w:val="24"/>
+          <w:szCs w:val="24"/>
+        </w:rPr>
+        <w:softHyphen/>
+      </w:r>
+      <w:r>
+        <w:rPr>
+          <w:rFonts w:ascii="Times New Roman" w:hAnsi="Times New Roman" w:cs="Times New Roman"/>
+          <w:sz w:val="24"/>
+          <w:szCs w:val="24"/>
+        </w:rPr>
+        <w:t xml:space="preserve"> of the platform shield</w:t>
       </w:r>
       <w:r>
         <w:rPr>
@@ -645,25 +661,7 @@
           <w:sz w:val="24"/>
           <w:szCs w:val="24"/>
         </w:rPr>
-        <w:t xml:space="preserve">in several input parameters, so testing is vital. These include but are not limited </w:t>
-      </w:r>
-      <w:proofErr w:type="gramStart"/>
-      <w:r>
-        <w:rPr>
-          <w:rFonts w:ascii="Times New Roman" w:hAnsi="Times New Roman" w:cs="Times New Roman"/>
-          <w:sz w:val="24"/>
-          <w:szCs w:val="24"/>
-        </w:rPr>
-        <w:t>to:</w:t>
-      </w:r>
-      <w:proofErr w:type="gramEnd"/>
-      <w:r>
-        <w:rPr>
-          <w:rFonts w:ascii="Times New Roman" w:hAnsi="Times New Roman" w:cs="Times New Roman"/>
-          <w:sz w:val="24"/>
-          <w:szCs w:val="24"/>
-        </w:rPr>
-        <w:t xml:space="preserve"> gravity, </w:t>
+        <w:t xml:space="preserve">in several input parameters, so testing is vital. These include but are not limited to: gravity, </w:t>
       </w:r>
       <w:r>
         <w:rPr>
@@ -791,25 +789,7 @@
           <w:sz w:val="24"/>
           <w:szCs w:val="24"/>
         </w:rPr>
-        <w:t xml:space="preserve">is needed to apply to the platform </w:t>
-      </w:r>
-      <w:proofErr w:type="gramStart"/>
-      <w:r>
-        <w:rPr>
-          <w:rFonts w:ascii="Times New Roman" w:hAnsi="Times New Roman" w:cs="Times New Roman"/>
-          <w:sz w:val="24"/>
-          <w:szCs w:val="24"/>
-        </w:rPr>
-        <w:t>in order to</w:t>
-      </w:r>
-      <w:proofErr w:type="gramEnd"/>
-      <w:r>
-        <w:rPr>
-          <w:rFonts w:ascii="Times New Roman" w:hAnsi="Times New Roman" w:cs="Times New Roman"/>
-          <w:sz w:val="24"/>
-          <w:szCs w:val="24"/>
-        </w:rPr>
-        <w:t xml:space="preserve"> do so. It will then take this necessary force value and convert into a PWM to power the L</w:t>
+        <w:t>is needed to apply to the platform in order to do so. It will then take this necessary force value and convert into a PWM to power the L</w:t>
       </w:r>
       <w:r>
         <w:rPr>
@@ -937,25 +917,7 @@
           <w:sz w:val="24"/>
           <w:szCs w:val="24"/>
         </w:rPr>
-        <w:t xml:space="preserve">start to move in that direction; if </w:t>
-      </w:r>
-      <w:proofErr w:type="gramStart"/>
-      <w:r>
-        <w:rPr>
-          <w:rFonts w:ascii="Times New Roman" w:hAnsi="Times New Roman" w:cs="Times New Roman"/>
-          <w:sz w:val="24"/>
-          <w:szCs w:val="24"/>
-        </w:rPr>
-        <w:t>anything</w:t>
-      </w:r>
-      <w:proofErr w:type="gramEnd"/>
-      <w:r>
-        <w:rPr>
-          <w:rFonts w:ascii="Times New Roman" w:hAnsi="Times New Roman" w:cs="Times New Roman"/>
-          <w:sz w:val="24"/>
-          <w:szCs w:val="24"/>
-        </w:rPr>
-        <w:t xml:space="preserve"> but that happens, this test has failed.</w:t>
+        <w:t>start to move in that direction; if anything but that happens, this test has failed.</w:t>
       </w:r>
     </w:p>
     <w:p>
@@ -1031,36 +993,6 @@
       <w:pPr>
         <w:pStyle w:val="ListParagraph"/>
         <w:numPr>
-          <w:ilvl w:val="2"/>
-          <w:numId w:val="2"/>
-        </w:numPr>
-        <w:rPr>
-          <w:rFonts w:ascii="Times New Roman" w:hAnsi="Times New Roman" w:cs="Times New Roman"/>
-          <w:sz w:val="24"/>
-          <w:szCs w:val="24"/>
-        </w:rPr>
-      </w:pPr>
-      <w:r>
-        <w:rPr>
-          <w:rFonts w:ascii="Times New Roman" w:hAnsi="Times New Roman" w:cs="Times New Roman"/>
-          <w:sz w:val="24"/>
-          <w:szCs w:val="24"/>
-        </w:rPr>
-        <w:t xml:space="preserve">Releasing the slider should </w:t>
-      </w:r>
-      <w:r>
-        <w:rPr>
-          <w:rFonts w:ascii="Times New Roman" w:hAnsi="Times New Roman" w:cs="Times New Roman"/>
-          <w:sz w:val="24"/>
-          <w:szCs w:val="24"/>
-        </w:rPr>
-        <w:t>no longer apply force to the platform and the velocity should no longer change until a force is applied again.</w:t>
-      </w:r>
-    </w:p>
-    <w:p>
-      <w:pPr>
-        <w:pStyle w:val="ListParagraph"/>
-        <w:numPr>
           <w:ilvl w:val="1"/>
           <w:numId w:val="2"/>
         </w:numPr>
@@ -1076,6 +1008,28 @@
           <w:sz w:val="24"/>
           <w:szCs w:val="24"/>
         </w:rPr>
+        <w:t>Releasing the slider should no longer apply force to the platform and the velocity should no longer change until a force is applied again.</w:t>
+      </w:r>
+    </w:p>
+    <w:p>
+      <w:pPr>
+        <w:pStyle w:val="ListParagraph"/>
+        <w:numPr>
+          <w:ilvl w:val="1"/>
+          <w:numId w:val="2"/>
+        </w:numPr>
+        <w:rPr>
+          <w:rFonts w:ascii="Times New Roman" w:hAnsi="Times New Roman" w:cs="Times New Roman"/>
+          <w:sz w:val="24"/>
+          <w:szCs w:val="24"/>
+        </w:rPr>
+      </w:pPr>
+      <w:r>
+        <w:rPr>
+          <w:rFonts w:ascii="Times New Roman" w:hAnsi="Times New Roman" w:cs="Times New Roman"/>
+          <w:sz w:val="24"/>
+          <w:szCs w:val="24"/>
+        </w:rPr>
         <w:t>The platform should not bounce off of the walls of the canyon</w:t>
       </w:r>
       <w:r>
@@ -1100,25 +1054,7 @@
           <w:sz w:val="24"/>
           <w:szCs w:val="24"/>
         </w:rPr>
-        <w:t xml:space="preserve"> direction; if </w:t>
-      </w:r>
-      <w:proofErr w:type="gramStart"/>
-      <w:r>
-        <w:rPr>
-          <w:rFonts w:ascii="Times New Roman" w:hAnsi="Times New Roman" w:cs="Times New Roman"/>
-          <w:sz w:val="24"/>
-          <w:szCs w:val="24"/>
-        </w:rPr>
-        <w:t>anything</w:t>
-      </w:r>
-      <w:proofErr w:type="gramEnd"/>
-      <w:r>
-        <w:rPr>
-          <w:rFonts w:ascii="Times New Roman" w:hAnsi="Times New Roman" w:cs="Times New Roman"/>
-          <w:sz w:val="24"/>
-          <w:szCs w:val="24"/>
-        </w:rPr>
-        <w:t xml:space="preserve"> but this has happen</w:t>
+        <w:t xml:space="preserve"> direction; if anything but this has happen</w:t>
       </w:r>
       <w:r>
         <w:rPr>
@@ -1141,6 +1077,72 @@
       <w:pPr>
         <w:pStyle w:val="ListParagraph"/>
         <w:numPr>
+          <w:ilvl w:val="1"/>
+          <w:numId w:val="2"/>
+        </w:numPr>
+        <w:rPr>
+          <w:rFonts w:ascii="Times New Roman" w:hAnsi="Times New Roman" w:cs="Times New Roman"/>
+          <w:sz w:val="24"/>
+          <w:szCs w:val="24"/>
+        </w:rPr>
+      </w:pPr>
+      <w:r>
+        <w:rPr>
+          <w:rFonts w:ascii="Times New Roman" w:hAnsi="Times New Roman" w:cs="Times New Roman"/>
+          <w:sz w:val="24"/>
+          <w:szCs w:val="24"/>
+        </w:rPr>
+        <w:t>The user needs to visually know when they’ve lost; display something on the LCD if the enemy goes past the platform.</w:t>
+      </w:r>
+    </w:p>
+    <w:p>
+      <w:pPr>
+        <w:pStyle w:val="ListParagraph"/>
+        <w:numPr>
+          <w:ilvl w:val="1"/>
+          <w:numId w:val="2"/>
+        </w:numPr>
+        <w:rPr>
+          <w:rFonts w:ascii="Times New Roman" w:hAnsi="Times New Roman" w:cs="Times New Roman"/>
+          <w:sz w:val="24"/>
+          <w:szCs w:val="24"/>
+        </w:rPr>
+      </w:pPr>
+      <w:r>
+        <w:rPr>
+          <w:rFonts w:ascii="Times New Roman" w:hAnsi="Times New Roman" w:cs="Times New Roman"/>
+          <w:sz w:val="24"/>
+          <w:szCs w:val="24"/>
+        </w:rPr>
+        <w:t xml:space="preserve">The LEDs should glow according which side of the CapSense slider is pressed; This way the user knows </w:t>
+      </w:r>
+      <w:r>
+        <w:rPr>
+          <w:rFonts w:ascii="Times New Roman" w:hAnsi="Times New Roman" w:cs="Times New Roman"/>
+          <w:sz w:val="24"/>
+          <w:szCs w:val="24"/>
+        </w:rPr>
+        <w:t>if there are false positives from the CapSense hardware.</w:t>
+      </w:r>
+    </w:p>
+    <w:p>
+      <w:pPr>
+        <w:pStyle w:val="ListParagraph"/>
+        <w:numPr>
+          <w:ilvl w:val="1"/>
+          <w:numId w:val="2"/>
+        </w:numPr>
+        <w:rPr>
+          <w:rFonts w:ascii="Times New Roman" w:hAnsi="Times New Roman" w:cs="Times New Roman"/>
+          <w:sz w:val="24"/>
+          <w:szCs w:val="24"/>
+        </w:rPr>
+      </w:pPr>
+    </w:p>
+    <w:p>
+      <w:pPr>
+        <w:pStyle w:val="ListParagraph"/>
+        <w:numPr>
           <w:ilvl w:val="0"/>
           <w:numId w:val="2"/>
         </w:numPr>
@@ -1206,18 +1208,16 @@
           <w:sz w:val="24"/>
           <w:szCs w:val="24"/>
         </w:rPr>
-        <w:t xml:space="preserve"> and the Gecko </w:t>
-      </w:r>
-      <w:proofErr w:type="gramStart"/>
-      <w:r>
-        <w:rPr>
-          <w:rFonts w:ascii="Times New Roman" w:hAnsi="Times New Roman" w:cs="Times New Roman"/>
-          <w:sz w:val="24"/>
-          <w:szCs w:val="24"/>
-        </w:rPr>
-        <w:t>is able to</w:t>
-      </w:r>
-      <w:proofErr w:type="gramEnd"/>
+        <w:t xml:space="preserve"> and the Gecko is able to </w:t>
+      </w:r>
+      <w:r>
+        <w:rPr>
+          <w:rFonts w:ascii="Times New Roman" w:hAnsi="Times New Roman" w:cs="Times New Roman"/>
+          <w:sz w:val="24"/>
+          <w:szCs w:val="24"/>
+        </w:rPr>
+        <w:t>detect CapSense touch and move the platform according to the CapSense data.</w:t>
+      </w:r>
       <w:r>
         <w:rPr>
           <w:rFonts w:ascii="Times New Roman" w:hAnsi="Times New Roman" w:cs="Times New Roman"/>
@@ -1232,22 +1232,6 @@
           <w:sz w:val="24"/>
           <w:szCs w:val="24"/>
         </w:rPr>
-        <w:t>detect CapSense touch and move the platform according to the CapSense data.</w:t>
-      </w:r>
-      <w:r>
-        <w:rPr>
-          <w:rFonts w:ascii="Times New Roman" w:hAnsi="Times New Roman" w:cs="Times New Roman"/>
-          <w:sz w:val="24"/>
-          <w:szCs w:val="24"/>
-        </w:rPr>
-        <w:t xml:space="preserve"> </w:t>
-      </w:r>
-      <w:r>
-        <w:rPr>
-          <w:rFonts w:ascii="Times New Roman" w:hAnsi="Times New Roman" w:cs="Times New Roman"/>
-          <w:sz w:val="24"/>
-          <w:szCs w:val="24"/>
-        </w:rPr>
         <w:t>Most of</w:t>
       </w:r>
       <w:r>
@@ -1286,25 +1270,7 @@
           <w:sz w:val="24"/>
           <w:szCs w:val="24"/>
         </w:rPr>
-        <w:t xml:space="preserve"> or </w:t>
-      </w:r>
-      <w:proofErr w:type="gramStart"/>
-      <w:r>
-        <w:rPr>
-          <w:rFonts w:ascii="Times New Roman" w:hAnsi="Times New Roman" w:cs="Times New Roman"/>
-          <w:sz w:val="24"/>
-          <w:szCs w:val="24"/>
-        </w:rPr>
-        <w:t>call in</w:t>
-      </w:r>
-      <w:proofErr w:type="gramEnd"/>
-      <w:r>
-        <w:rPr>
-          <w:rFonts w:ascii="Times New Roman" w:hAnsi="Times New Roman" w:cs="Times New Roman"/>
-          <w:sz w:val="24"/>
-          <w:szCs w:val="24"/>
-        </w:rPr>
-        <w:t xml:space="preserve"> laser air support. </w:t>
+        <w:t xml:space="preserve"> or call in laser air support. </w:t>
       </w:r>
     </w:p>
     <w:p>
@@ -1546,18 +1512,8 @@
           <w:sz w:val="24"/>
           <w:szCs w:val="24"/>
         </w:rPr>
-        <w:t xml:space="preserve">: 1.5 </w:t>
-      </w:r>
-      <w:proofErr w:type="spellStart"/>
-      <w:r>
-        <w:rPr>
-          <w:rFonts w:ascii="Times New Roman" w:hAnsi="Times New Roman" w:cs="Times New Roman"/>
-          <w:sz w:val="24"/>
-          <w:szCs w:val="24"/>
-        </w:rPr>
-        <w:t>hrs</w:t>
-      </w:r>
-      <w:proofErr w:type="spellEnd"/>
+        <w:t>: 1.5 hrs</w:t>
+      </w:r>
       <w:r>
         <w:rPr>
           <w:rFonts w:ascii="Times New Roman" w:hAnsi="Times New Roman" w:cs="Times New Roman"/>
@@ -1672,18 +1628,8 @@
           <w:sz w:val="24"/>
           <w:szCs w:val="24"/>
         </w:rPr>
-        <w:t xml:space="preserve">: 0.5 </w:t>
-      </w:r>
-      <w:proofErr w:type="spellStart"/>
-      <w:r>
-        <w:rPr>
-          <w:rFonts w:ascii="Times New Roman" w:hAnsi="Times New Roman" w:cs="Times New Roman"/>
-          <w:sz w:val="24"/>
-          <w:szCs w:val="24"/>
-        </w:rPr>
-        <w:t>hrs</w:t>
-      </w:r>
-      <w:proofErr w:type="spellEnd"/>
+        <w:t>: 0.5 hrs</w:t>
+      </w:r>
     </w:p>
     <w:p>
       <w:pPr>
@@ -1718,18 +1664,8 @@
           <w:sz w:val="24"/>
           <w:szCs w:val="24"/>
         </w:rPr>
-        <w:t xml:space="preserve">Risk Register: 1.5 </w:t>
-      </w:r>
-      <w:proofErr w:type="spellStart"/>
-      <w:r>
-        <w:rPr>
-          <w:rFonts w:ascii="Times New Roman" w:hAnsi="Times New Roman" w:cs="Times New Roman"/>
-          <w:sz w:val="24"/>
-          <w:szCs w:val="24"/>
-        </w:rPr>
-        <w:t>hrs</w:t>
-      </w:r>
-      <w:proofErr w:type="spellEnd"/>
+        <w:t>Risk Register: 1.5 hrs</w:t>
+      </w:r>
     </w:p>
     <w:p>
       <w:pPr>
@@ -1764,18 +1700,8 @@
           <w:sz w:val="24"/>
           <w:szCs w:val="24"/>
         </w:rPr>
-        <w:t xml:space="preserve">Reassess unit test plan: 3.5 </w:t>
-      </w:r>
-      <w:proofErr w:type="spellStart"/>
-      <w:r>
-        <w:rPr>
-          <w:rFonts w:ascii="Times New Roman" w:hAnsi="Times New Roman" w:cs="Times New Roman"/>
-          <w:sz w:val="24"/>
-          <w:szCs w:val="24"/>
-        </w:rPr>
-        <w:t>hrs</w:t>
-      </w:r>
-      <w:proofErr w:type="spellEnd"/>
+        <w:t>Reassess unit test plan: 3.5 hrs</w:t>
+      </w:r>
     </w:p>
     <w:p>
       <w:pPr>
@@ -1804,34 +1730,14 @@
         </w:rPr>
         <w:t xml:space="preserve">COMPLETE </w:t>
       </w:r>
-      <w:proofErr w:type="spellStart"/>
-      <w:r>
-        <w:rPr>
-          <w:rFonts w:ascii="Times New Roman" w:hAnsi="Times New Roman" w:cs="Times New Roman"/>
-          <w:sz w:val="24"/>
-          <w:szCs w:val="24"/>
-        </w:rPr>
-        <w:t>Complete</w:t>
-      </w:r>
-      <w:proofErr w:type="spellEnd"/>
-      <w:r>
-        <w:rPr>
-          <w:rFonts w:ascii="Times New Roman" w:hAnsi="Times New Roman" w:cs="Times New Roman"/>
-          <w:sz w:val="24"/>
-          <w:szCs w:val="24"/>
-        </w:rPr>
-        <w:t xml:space="preserve"> redo of task diagram: 4 </w:t>
-      </w:r>
-      <w:proofErr w:type="spellStart"/>
-      <w:r>
-        <w:rPr>
-          <w:rFonts w:ascii="Times New Roman" w:hAnsi="Times New Roman" w:cs="Times New Roman"/>
-          <w:sz w:val="24"/>
-          <w:szCs w:val="24"/>
-        </w:rPr>
-        <w:t>hrs</w:t>
-      </w:r>
-      <w:proofErr w:type="spellEnd"/>
+      <w:r>
+        <w:rPr>
+          <w:rFonts w:ascii="Times New Roman" w:hAnsi="Times New Roman" w:cs="Times New Roman"/>
+          <w:sz w:val="24"/>
+          <w:szCs w:val="24"/>
+        </w:rPr>
+        <w:t>Complete redo of task diagram: 4 hrs</w:t>
+      </w:r>
     </w:p>
     <w:p>
       <w:pPr>
@@ -1866,16 +1772,7 @@
           <w:sz w:val="24"/>
           <w:szCs w:val="24"/>
         </w:rPr>
-        <w:t xml:space="preserve"> Layout code for unit test implementation: 2 </w:t>
-      </w:r>
-      <w:proofErr w:type="spellStart"/>
-      <w:r>
-        <w:rPr>
-          <w:rFonts w:ascii="Times New Roman" w:hAnsi="Times New Roman" w:cs="Times New Roman"/>
-          <w:sz w:val="24"/>
-          <w:szCs w:val="24"/>
-        </w:rPr>
-        <w:t>h</w:t>
+        <w:t xml:space="preserve"> Layout code for unit test implementation: 2 h</w:t>
       </w:r>
       <w:r>
         <w:rPr>
@@ -1885,7 +1782,6 @@
         </w:rPr>
         <w:t>rs</w:t>
       </w:r>
-      <w:proofErr w:type="spellEnd"/>
     </w:p>
     <w:p>
       <w:pPr>
@@ -1918,16 +1814,7 @@
           <w:sz w:val="24"/>
           <w:szCs w:val="24"/>
         </w:rPr>
-        <w:t xml:space="preserve"> Layout structure for physics functions: 2 </w:t>
-      </w:r>
-      <w:proofErr w:type="spellStart"/>
-      <w:r>
-        <w:rPr>
-          <w:rFonts w:ascii="Times New Roman" w:hAnsi="Times New Roman" w:cs="Times New Roman"/>
-          <w:sz w:val="24"/>
-          <w:szCs w:val="24"/>
-        </w:rPr>
-        <w:t>h</w:t>
+        <w:t xml:space="preserve"> Layout structure for physics functions: 2 h</w:t>
       </w:r>
       <w:r>
         <w:rPr>
@@ -1937,7 +1824,6 @@
         </w:rPr>
         <w:t>rs</w:t>
       </w:r>
-      <w:proofErr w:type="spellEnd"/>
     </w:p>
     <w:p>
       <w:pPr>
@@ -1976,18 +1862,8 @@
           <w:sz w:val="24"/>
           <w:szCs w:val="24"/>
         </w:rPr>
-        <w:t xml:space="preserve">: 1.5 </w:t>
-      </w:r>
-      <w:proofErr w:type="spellStart"/>
-      <w:r>
-        <w:rPr>
-          <w:rFonts w:ascii="Times New Roman" w:hAnsi="Times New Roman" w:cs="Times New Roman"/>
-          <w:sz w:val="24"/>
-          <w:szCs w:val="24"/>
-        </w:rPr>
-        <w:t>hrs</w:t>
-      </w:r>
-      <w:proofErr w:type="spellEnd"/>
+        <w:t>: 1.5 hrs</w:t>
+      </w:r>
     </w:p>
     <w:p>
       <w:pPr>
@@ -2122,6 +1998,7 @@
           <w:sz w:val="24"/>
           <w:szCs w:val="24"/>
         </w:rPr>
+        <w:lastRenderedPageBreak/>
         <w:t>Create tasks</w:t>
       </w:r>
       <w:r>
@@ -2162,18 +2039,8 @@
           <w:sz w:val="24"/>
           <w:szCs w:val="24"/>
         </w:rPr>
-        <w:t xml:space="preserve"> </w:t>
-      </w:r>
-      <w:proofErr w:type="spellStart"/>
-      <w:r>
-        <w:rPr>
-          <w:rFonts w:ascii="Times New Roman" w:hAnsi="Times New Roman" w:cs="Times New Roman"/>
-          <w:sz w:val="24"/>
-          <w:szCs w:val="24"/>
-        </w:rPr>
-        <w:t>hrs</w:t>
-      </w:r>
-      <w:proofErr w:type="spellEnd"/>
+        <w:t xml:space="preserve"> hrs</w:t>
+      </w:r>
     </w:p>
     <w:p>
       <w:pPr>
@@ -2220,18 +2087,8 @@
           <w:sz w:val="24"/>
           <w:szCs w:val="24"/>
         </w:rPr>
-        <w:t xml:space="preserve"> </w:t>
-      </w:r>
-      <w:proofErr w:type="spellStart"/>
-      <w:r>
-        <w:rPr>
-          <w:rFonts w:ascii="Times New Roman" w:hAnsi="Times New Roman" w:cs="Times New Roman"/>
-          <w:sz w:val="24"/>
-          <w:szCs w:val="24"/>
-        </w:rPr>
-        <w:t>hrs</w:t>
-      </w:r>
-      <w:proofErr w:type="spellEnd"/>
+        <w:t xml:space="preserve"> hrs</w:t>
+      </w:r>
     </w:p>
     <w:p>
       <w:pPr>
@@ -2414,7 +2271,6 @@
           <w:sz w:val="24"/>
           <w:szCs w:val="24"/>
         </w:rPr>
-        <w:lastRenderedPageBreak/>
         <w:t>COMPLETE</w:t>
       </w:r>
       <w:r>
@@ -2639,18 +2495,8 @@
           <w:sz w:val="24"/>
           <w:szCs w:val="24"/>
         </w:rPr>
-        <w:t xml:space="preserve"> </w:t>
-      </w:r>
-      <w:proofErr w:type="spellStart"/>
-      <w:r>
-        <w:rPr>
-          <w:rFonts w:ascii="Times New Roman" w:hAnsi="Times New Roman" w:cs="Times New Roman"/>
-          <w:sz w:val="24"/>
-          <w:szCs w:val="24"/>
-        </w:rPr>
-        <w:t>hrs</w:t>
-      </w:r>
-      <w:proofErr w:type="spellEnd"/>
+        <w:t xml:space="preserve"> hrs</w:t>
+      </w:r>
     </w:p>
     <w:p>
       <w:pPr>
@@ -2857,18 +2703,8 @@
           <w:sz w:val="24"/>
           <w:szCs w:val="24"/>
         </w:rPr>
-        <w:t xml:space="preserve"> </w:t>
-      </w:r>
-      <w:proofErr w:type="spellStart"/>
-      <w:r>
-        <w:rPr>
-          <w:rFonts w:ascii="Times New Roman" w:hAnsi="Times New Roman" w:cs="Times New Roman"/>
-          <w:sz w:val="24"/>
-          <w:szCs w:val="24"/>
-        </w:rPr>
-        <w:t>hrs</w:t>
-      </w:r>
-      <w:proofErr w:type="spellEnd"/>
+        <w:t xml:space="preserve"> hrs</w:t>
+      </w:r>
     </w:p>
     <w:p>
       <w:pPr>
@@ -3067,18 +2903,8 @@
           <w:sz w:val="24"/>
           <w:szCs w:val="24"/>
         </w:rPr>
-        <w:t xml:space="preserve"> </w:t>
-      </w:r>
-      <w:proofErr w:type="spellStart"/>
-      <w:r>
-        <w:rPr>
-          <w:rFonts w:ascii="Times New Roman" w:hAnsi="Times New Roman" w:cs="Times New Roman"/>
-          <w:sz w:val="24"/>
-          <w:szCs w:val="24"/>
-        </w:rPr>
-        <w:t>hrs</w:t>
-      </w:r>
-      <w:proofErr w:type="spellEnd"/>
+        <w:t xml:space="preserve"> hrs</w:t>
+      </w:r>
     </w:p>
     <w:p>
       <w:pPr>
@@ -4002,7 +3828,6 @@
   <w:style w:type="character" w:default="1" w:styleId="DefaultParagraphFont">
     <w:name w:val="Default Paragraph Font"/>
     <w:uiPriority w:val="1"/>
-    <w:semiHidden/>
     <w:unhideWhenUsed/>
   </w:style>
   <w:style w:type="table" w:default="1" w:styleId="TableNormal">

</xml_diff>

<commit_message>
Ahhhh, le Bikini Bottom
</commit_message>
<xml_diff>
--- a/Clark_Joel_Week4_Report.docx
+++ b/Clark_Joel_Week4_Report.docx
@@ -1138,6 +1138,130 @@
           <w:szCs w:val="24"/>
         </w:rPr>
       </w:pPr>
+      <w:r>
+        <w:rPr>
+          <w:rFonts w:ascii="Times New Roman" w:hAnsi="Times New Roman" w:cs="Times New Roman"/>
+          <w:sz w:val="24"/>
+          <w:szCs w:val="24"/>
+        </w:rPr>
+        <w:t xml:space="preserve">When </w:t>
+      </w:r>
+      <w:r>
+        <w:rPr>
+          <w:rFonts w:ascii="Times New Roman" w:hAnsi="Times New Roman" w:cs="Times New Roman"/>
+          <w:sz w:val="24"/>
+          <w:szCs w:val="24"/>
+        </w:rPr>
+        <w:t xml:space="preserve">pressing the left button, the </w:t>
+      </w:r>
+      <w:r>
+        <w:rPr>
+          <w:rFonts w:ascii="Times New Roman" w:hAnsi="Times New Roman" w:cs="Times New Roman"/>
+          <w:sz w:val="24"/>
+          <w:szCs w:val="24"/>
+        </w:rPr>
+        <w:t xml:space="preserve">LCD should </w:t>
+      </w:r>
+      <w:r>
+        <w:rPr>
+          <w:rFonts w:ascii="Times New Roman" w:hAnsi="Times New Roman" w:cs="Times New Roman"/>
+          <w:sz w:val="24"/>
+          <w:szCs w:val="24"/>
+        </w:rPr>
+        <w:t xml:space="preserve">display </w:t>
+      </w:r>
+      <w:r>
+        <w:rPr>
+          <w:rFonts w:ascii="Times New Roman" w:hAnsi="Times New Roman" w:cs="Times New Roman"/>
+          <w:sz w:val="24"/>
+          <w:szCs w:val="24"/>
+        </w:rPr>
+        <w:t xml:space="preserve">a </w:t>
+      </w:r>
+      <w:r>
+        <w:rPr>
+          <w:rFonts w:ascii="Times New Roman" w:hAnsi="Times New Roman" w:cs="Times New Roman"/>
+          <w:sz w:val="24"/>
+          <w:szCs w:val="24"/>
+        </w:rPr>
+        <w:t xml:space="preserve">visual boost </w:t>
+      </w:r>
+      <w:r>
+        <w:rPr>
+          <w:rFonts w:ascii="Times New Roman" w:hAnsi="Times New Roman" w:cs="Times New Roman"/>
+          <w:sz w:val="24"/>
+          <w:szCs w:val="24"/>
+        </w:rPr>
+        <w:t>to the enemy and the physics</w:t>
+      </w:r>
+      <w:r>
+        <w:rPr>
+          <w:rFonts w:ascii="Times New Roman" w:hAnsi="Times New Roman" w:cs="Times New Roman"/>
+          <w:sz w:val="24"/>
+          <w:szCs w:val="24"/>
+        </w:rPr>
+        <w:t xml:space="preserve"> function should boost the velocity of the enemy.</w:t>
+      </w:r>
+    </w:p>
+    <w:p>
+      <w:pPr>
+        <w:pStyle w:val="ListParagraph"/>
+        <w:numPr>
+          <w:ilvl w:val="1"/>
+          <w:numId w:val="2"/>
+        </w:numPr>
+        <w:rPr>
+          <w:rFonts w:ascii="Times New Roman" w:hAnsi="Times New Roman" w:cs="Times New Roman"/>
+          <w:sz w:val="24"/>
+          <w:szCs w:val="24"/>
+        </w:rPr>
+      </w:pPr>
+      <w:r>
+        <w:rPr>
+          <w:rFonts w:ascii="Times New Roman" w:hAnsi="Times New Roman" w:cs="Times New Roman"/>
+          <w:sz w:val="24"/>
+          <w:szCs w:val="24"/>
+        </w:rPr>
+        <w:t>When pressing the right button, the LCD should display</w:t>
+      </w:r>
+      <w:r>
+        <w:rPr>
+          <w:rFonts w:ascii="Times New Roman" w:hAnsi="Times New Roman" w:cs="Times New Roman"/>
+          <w:sz w:val="24"/>
+          <w:szCs w:val="24"/>
+        </w:rPr>
+        <w:t xml:space="preserve"> a laser blast and kill the enemy on the screen; if this doesn’t happen the test has failed.</w:t>
+      </w:r>
+    </w:p>
+    <w:p>
+      <w:pPr>
+        <w:pStyle w:val="ListParagraph"/>
+        <w:numPr>
+          <w:ilvl w:val="1"/>
+          <w:numId w:val="2"/>
+        </w:numPr>
+        <w:rPr>
+          <w:rFonts w:ascii="Times New Roman" w:hAnsi="Times New Roman" w:cs="Times New Roman"/>
+          <w:sz w:val="24"/>
+          <w:szCs w:val="24"/>
+        </w:rPr>
+      </w:pPr>
+      <w:r>
+        <w:rPr>
+          <w:rFonts w:ascii="Times New Roman" w:hAnsi="Times New Roman" w:cs="Times New Roman"/>
+          <w:sz w:val="24"/>
+          <w:szCs w:val="24"/>
+        </w:rPr>
+        <w:t>When pressing the left button, the boost should require a cool down before it can be used again</w:t>
+      </w:r>
+      <w:r>
+        <w:rPr>
+          <w:rFonts w:ascii="Times New Roman" w:hAnsi="Times New Roman" w:cs="Times New Roman"/>
+          <w:sz w:val="24"/>
+          <w:szCs w:val="24"/>
+        </w:rPr>
+        <w:t>; if the boost can be used continuously the test has failed.</w:t>
+      </w:r>
     </w:p>
     <w:p>
       <w:pPr>
@@ -1846,6 +1970,7 @@
           <w:sz w:val="24"/>
           <w:szCs w:val="24"/>
         </w:rPr>
+        <w:lastRenderedPageBreak/>
         <w:t>Configure inputs</w:t>
       </w:r>
       <w:r>
@@ -1998,7 +2123,6 @@
           <w:sz w:val="24"/>
           <w:szCs w:val="24"/>
         </w:rPr>
-        <w:lastRenderedPageBreak/>
         <w:t>Create tasks</w:t>
       </w:r>
       <w:r>
@@ -3828,6 +3952,7 @@
   <w:style w:type="character" w:default="1" w:styleId="DefaultParagraphFont">
     <w:name w:val="Default Paragraph Font"/>
     <w:uiPriority w:val="1"/>
+    <w:semiHidden/>
     <w:unhideWhenUsed/>
   </w:style>
   <w:style w:type="table" w:default="1" w:styleId="TableNormal">

</xml_diff>